<commit_message>
Now we have a report
</commit_message>
<xml_diff>
--- a/Deep Learning Lab.docx
+++ b/Deep Learning Lab.docx
@@ -9,12 +9,16 @@
         <w:rPr>
           <w:b/>
           <w:bCs/>
+          <w:sz w:val="44"/>
+          <w:szCs w:val="44"/>
         </w:rPr>
       </w:pPr>
       <w:r>
         <w:rPr>
           <w:b/>
           <w:bCs/>
+          <w:sz w:val="44"/>
+          <w:szCs w:val="44"/>
         </w:rPr>
         <w:t>Deep Learning Lab</w:t>
       </w:r>
@@ -26,12 +30,16 @@
         <w:rPr>
           <w:b/>
           <w:bCs/>
+          <w:sz w:val="44"/>
+          <w:szCs w:val="44"/>
         </w:rPr>
       </w:pPr>
       <w:r>
         <w:rPr>
           <w:b/>
           <w:bCs/>
+          <w:sz w:val="44"/>
+          <w:szCs w:val="44"/>
         </w:rPr>
         <w:t>Computer Vision Track</w:t>
       </w:r>
@@ -39,22 +47,11 @@
         <w:rPr>
           <w:b/>
           <w:bCs/>
+          <w:sz w:val="44"/>
+          <w:szCs w:val="44"/>
         </w:rPr>
         <w:br/>
-      </w:r>
-      <w:r>
-        <w:rPr>
-          <w:b/>
-          <w:bCs/>
-        </w:rPr>
-        <w:t>Assignment 3</w:t>
-      </w:r>
-      <w:r>
-        <w:rPr>
-          <w:b/>
-          <w:bCs/>
-        </w:rPr>
-        <w:t xml:space="preserve"> Report</w:t>
+        <w:t>Assignment 3 Report</w:t>
       </w:r>
     </w:p>
     <w:p/>
@@ -77,270 +74,79 @@
     </w:p>
     <w:p>
       <w:pPr>
-        <w:pStyle w:val="Title"/>
         <w:jc w:val="center"/>
-        <w:rPr>
-          <w:sz w:val="40"/>
-          <w:szCs w:val="40"/>
-        </w:rPr>
       </w:pPr>
       <w:r>
-        <w:rPr>
-          <w:sz w:val="40"/>
-          <w:szCs w:val="40"/>
-        </w:rPr>
-        <w:t>December 4, 2018</w:t>
+        <w:t>WS 2018/2019</w:t>
       </w:r>
     </w:p>
     <w:p/>
     <w:p>
       <w:pPr>
-        <w:autoSpaceDE w:val="0"/>
-        <w:autoSpaceDN w:val="0"/>
-        <w:adjustRightInd w:val="0"/>
-        <w:spacing w:after="0"/>
-        <w:rPr>
-          <w:rFonts w:ascii="Arial" w:hAnsi="Arial" w:cs="Arial"/>
-          <w:color w:val="000000"/>
-          <w:sz w:val="34"/>
-          <w:szCs w:val="34"/>
-        </w:rPr>
+        <w:pStyle w:val="Heading1"/>
       </w:pPr>
       <w:r>
-        <w:rPr>
-          <w:rFonts w:ascii="Arial" w:hAnsi="Arial" w:cs="Arial"/>
-          <w:color w:val="000000"/>
-          <w:sz w:val="34"/>
-          <w:szCs w:val="34"/>
-        </w:rPr>
-        <w:t>Objective</w:t>
-      </w:r>
-    </w:p>
-    <w:p>
-      <w:pPr>
-        <w:autoSpaceDE w:val="0"/>
-        <w:autoSpaceDN w:val="0"/>
-        <w:adjustRightInd w:val="0"/>
-        <w:spacing w:after="0"/>
-        <w:rPr>
-          <w:rFonts w:ascii="Arial" w:hAnsi="Arial" w:cs="Arial"/>
-          <w:color w:val="000000"/>
-          <w:sz w:val="34"/>
-          <w:szCs w:val="34"/>
-        </w:rPr>
-      </w:pPr>
+        <w:t>Task</w:t>
+      </w:r>
     </w:p>
     <w:p>
       <w:pPr>
         <w:jc w:val="both"/>
       </w:pPr>
       <w:r>
-        <w:t>Training En</w:t>
-      </w:r>
-      <w:r>
-        <w:t>coder-Decoder network with 4 different confi</w:t>
-      </w:r>
-      <w:r>
-        <w:t>gurations of</w:t>
-      </w:r>
-      <w:r>
-        <w:t xml:space="preserve"> the decoder network. </w:t>
-      </w:r>
-      <w:r>
-        <w:t>We were tasked with training an encoder-decoder net</w:t>
-      </w:r>
-      <w:r>
-        <w:t xml:space="preserve">work for semantic segmentation. </w:t>
-      </w:r>
-      <w:r>
-        <w:t xml:space="preserve">The main aim of the task is to </w:t>
+        <w:t>I have trained an</w:t>
+      </w:r>
+      <w:r>
+        <w:t xml:space="preserve"> Encoder-Decoder network with 4 different configurations of the decoder network. </w:t>
+      </w:r>
+      <w:r>
+        <w:t xml:space="preserve">The </w:t>
+      </w:r>
+      <w:r>
+        <w:t xml:space="preserve">encoder-decoder network </w:t>
+      </w:r>
+      <w:r>
+        <w:t>is used for semantic segmentation. Moreover,</w:t>
+      </w:r>
+      <w:r>
+        <w:t xml:space="preserve"> </w:t>
+      </w:r>
+      <w:r>
+        <w:t xml:space="preserve">we are studying </w:t>
+      </w:r>
+      <w:r>
+        <w:t xml:space="preserve">the impact of the number of </w:t>
       </w:r>
       <w:proofErr w:type="spellStart"/>
       <w:r>
-        <w:t>anal</w:t>
-      </w:r>
-      <w:r>
-        <w:t>yse</w:t>
+        <w:t>upsamples</w:t>
       </w:r>
       <w:proofErr w:type="spellEnd"/>
       <w:r>
-        <w:t xml:space="preserve"> the impact of the number of </w:t>
-      </w:r>
-      <w:proofErr w:type="spellStart"/>
-      <w:r>
-        <w:t>upsamp</w:t>
-      </w:r>
-      <w:r>
-        <w:t>les</w:t>
-      </w:r>
-      <w:proofErr w:type="spellEnd"/>
-      <w:r>
-        <w:t xml:space="preserve"> performed on</w:t>
-      </w:r>
-      <w:r>
-        <w:t xml:space="preserve"> the performance of the network and we implemented four confi</w:t>
-      </w:r>
-      <w:r>
-        <w:t>gurations</w:t>
-      </w:r>
-      <w:r>
-        <w:t>.</w:t>
-      </w:r>
-    </w:p>
-    <w:p>
-      <w:r>
-        <w:t>1.</w:t>
-      </w:r>
-      <w:r>
         <w:t xml:space="preserve"> </w:t>
       </w:r>
       <w:r>
-        <w:t xml:space="preserve">Single </w:t>
-      </w:r>
-      <w:proofErr w:type="spellStart"/>
-      <w:r>
-        <w:t>Upsample</w:t>
-      </w:r>
-      <w:proofErr w:type="spellEnd"/>
-      <w:r>
-        <w:t xml:space="preserve"> </w:t>
-      </w:r>
-      <w:r>
-        <w:t>-16x.</w:t>
-      </w:r>
-    </w:p>
-    <w:p>
-      <w:r>
-        <w:t>2.</w:t>
-      </w:r>
-      <w:r>
-        <w:t xml:space="preserve"> </w:t>
-      </w:r>
-      <w:r>
-        <w:t xml:space="preserve">Two </w:t>
-      </w:r>
-      <w:proofErr w:type="spellStart"/>
-      <w:r>
-        <w:t>Upsamples</w:t>
-      </w:r>
-      <w:proofErr w:type="spellEnd"/>
-      <w:r>
-        <w:t xml:space="preserve"> -2x </w:t>
-      </w:r>
-      <w:r>
-        <w:t>-&gt;</w:t>
-      </w:r>
-      <w:r>
-        <w:t xml:space="preserve"> 8x.</w:t>
-      </w:r>
-    </w:p>
-    <w:p>
-      <w:r>
-        <w:t>3.</w:t>
-      </w:r>
-      <w:r>
-        <w:t xml:space="preserve"> Three </w:t>
-      </w:r>
-      <w:proofErr w:type="spellStart"/>
-      <w:r>
-        <w:t>Upsamples</w:t>
-      </w:r>
-      <w:proofErr w:type="spellEnd"/>
-      <w:r>
-        <w:t xml:space="preserve"> -2x -&gt;</w:t>
-      </w:r>
-      <w:r>
-        <w:t xml:space="preserve"> 2x </w:t>
-      </w:r>
-      <w:r>
-        <w:t>-&gt; 4x</w:t>
-      </w:r>
-      <w:r>
-        <w:t>.</w:t>
-      </w:r>
-    </w:p>
-    <w:p>
-      <w:r>
-        <w:t>4.</w:t>
-      </w:r>
-      <w:r>
-        <w:t xml:space="preserve"> Four </w:t>
-      </w:r>
-      <w:proofErr w:type="spellStart"/>
-      <w:r>
-        <w:t>Upsamples</w:t>
-      </w:r>
-      <w:proofErr w:type="spellEnd"/>
-      <w:r>
-        <w:t xml:space="preserve"> -2x -&gt; 2x -&gt; </w:t>
-      </w:r>
-      <w:r>
-        <w:t xml:space="preserve">2x </w:t>
-      </w:r>
-      <w:r>
-        <w:t>-&gt;</w:t>
-      </w:r>
-      <w:r>
-        <w:t xml:space="preserve"> 2x.</w:t>
+        <w:t>performed</w:t>
+      </w:r>
+      <w:r>
+        <w:t xml:space="preserve"> and the use of skip connections </w:t>
+      </w:r>
+      <w:r>
+        <w:t xml:space="preserve">on the performance of the </w:t>
+      </w:r>
+      <w:r>
+        <w:t xml:space="preserve">network. </w:t>
+      </w:r>
+      <w:r>
+        <w:t>The configurations are described in the following table.</w:t>
       </w:r>
     </w:p>
     <w:p>
       <w:pPr>
-        <w:pStyle w:val="Heading1"/>
-        <w:rPr>
-          <w:rFonts w:ascii="Times New Roman" w:hAnsi="Times New Roman" w:cs="Times New Roman"/>
-          <w:sz w:val="24"/>
-          <w:szCs w:val="24"/>
-        </w:rPr>
+        <w:jc w:val="both"/>
       </w:pPr>
       <w:r>
-        <w:t>Network Architecture</w:t>
-      </w:r>
-    </w:p>
-    <w:p>
-      <w:pPr>
-        <w:pStyle w:val="Heading2"/>
-        <w:rPr>
-          <w:b/>
-          <w:bCs/>
-        </w:rPr>
-      </w:pPr>
-      <w:r>
-        <w:rPr>
-          <w:b/>
-          <w:bCs/>
-        </w:rPr>
-        <w:t>Configuration 1</w:t>
-      </w:r>
-    </w:p>
-    <w:p>
-      <w:r>
-        <w:t>There is no refi</w:t>
-      </w:r>
-      <w:r>
-        <w:t>nement blo</w:t>
-      </w:r>
-      <w:r>
-        <w:t xml:space="preserve">ck and we directly </w:t>
-      </w:r>
-      <w:proofErr w:type="spellStart"/>
-      <w:r>
-        <w:t>upsample</w:t>
-      </w:r>
-      <w:proofErr w:type="spellEnd"/>
-      <w:r>
-        <w:t xml:space="preserve"> the </w:t>
-      </w:r>
-      <w:r>
-        <w:t>feature map from the encoder to the size of the image.</w:t>
-      </w:r>
-      <w:r>
-        <w:t xml:space="preserve"> This configuration is better described in table 1.</w:t>
-      </w:r>
-    </w:p>
-    <w:p>
-      <w:r>
-        <w:t>Table 1- Configuration 1</w:t>
+        <w:t>Table 1- configurations to be implemented</w:t>
       </w:r>
     </w:p>
     <w:tbl>
@@ -350,66 +156,57 @@
         <w:tblLook w:val="04A0" w:firstRow="1" w:lastRow="0" w:firstColumn="1" w:lastColumn="0" w:noHBand="0" w:noVBand="1"/>
       </w:tblPr>
       <w:tblGrid>
-        <w:gridCol w:w="2337"/>
-        <w:gridCol w:w="2337"/>
-        <w:gridCol w:w="2338"/>
-        <w:gridCol w:w="2338"/>
+        <w:gridCol w:w="3234"/>
+        <w:gridCol w:w="3275"/>
+        <w:gridCol w:w="2841"/>
       </w:tblGrid>
       <w:tr>
         <w:tc>
           <w:tcPr>
-            <w:tcW w:w="2337" w:type="dxa"/>
-          </w:tcPr>
-          <w:p>
-            <w:pPr>
-              <w:jc w:val="center"/>
-            </w:pPr>
-            <w:r>
-              <w:t>Layer number</w:t>
-            </w:r>
-          </w:p>
-        </w:tc>
-        <w:tc>
-          <w:tcPr>
-            <w:tcW w:w="2337" w:type="dxa"/>
-          </w:tcPr>
-          <w:p>
-            <w:pPr>
-              <w:jc w:val="center"/>
-            </w:pPr>
-            <w:r>
-              <w:t>Output feature maps</w:t>
-            </w:r>
-          </w:p>
-        </w:tc>
-        <w:tc>
-          <w:tcPr>
-            <w:tcW w:w="2338" w:type="dxa"/>
-          </w:tcPr>
-          <w:p>
-            <w:pPr>
-              <w:jc w:val="center"/>
-            </w:pPr>
+            <w:tcW w:w="3234" w:type="dxa"/>
+          </w:tcPr>
+          <w:p>
+            <w:pPr>
+              <w:jc w:val="center"/>
+            </w:pPr>
+            <w:r>
+              <w:t xml:space="preserve">Number of </w:t>
+            </w:r>
             <w:proofErr w:type="spellStart"/>
             <w:r>
+              <w:t>upsamples</w:t>
+            </w:r>
+            <w:proofErr w:type="spellEnd"/>
+          </w:p>
+        </w:tc>
+        <w:tc>
+          <w:tcPr>
+            <w:tcW w:w="3275" w:type="dxa"/>
+          </w:tcPr>
+          <w:p>
+            <w:pPr>
+              <w:jc w:val="center"/>
+            </w:pPr>
+            <w:proofErr w:type="spellStart"/>
+            <w:r>
               <w:t>Upsampling</w:t>
             </w:r>
             <w:proofErr w:type="spellEnd"/>
             <w:r>
-              <w:t xml:space="preserve"> rate</w:t>
-            </w:r>
-          </w:p>
-        </w:tc>
-        <w:tc>
-          <w:tcPr>
-            <w:tcW w:w="2338" w:type="dxa"/>
-          </w:tcPr>
-          <w:p>
-            <w:pPr>
-              <w:jc w:val="center"/>
-            </w:pPr>
-            <w:r>
-              <w:t>Kernel size</w:t>
+              <w:t xml:space="preserve"> rates</w:t>
+            </w:r>
+          </w:p>
+        </w:tc>
+        <w:tc>
+          <w:tcPr>
+            <w:tcW w:w="2841" w:type="dxa"/>
+          </w:tcPr>
+          <w:p>
+            <w:pPr>
+              <w:jc w:val="center"/>
+            </w:pPr>
+            <w:r>
+              <w:t>Configuration</w:t>
             </w:r>
           </w:p>
         </w:tc>
@@ -417,58 +214,40 @@
       <w:tr>
         <w:tc>
           <w:tcPr>
-            <w:tcW w:w="2337" w:type="dxa"/>
-          </w:tcPr>
-          <w:p>
-            <w:pPr>
-              <w:jc w:val="center"/>
-            </w:pPr>
-            <w:proofErr w:type="spellStart"/>
-            <w:r>
-              <w:t>Upsample</w:t>
-            </w:r>
-            <w:proofErr w:type="spellEnd"/>
-            <w:r>
-              <w:t xml:space="preserve"> 1</w:t>
-            </w:r>
-          </w:p>
-        </w:tc>
-        <w:tc>
-          <w:tcPr>
-            <w:tcW w:w="2337" w:type="dxa"/>
-          </w:tcPr>
-          <w:p>
-            <w:pPr>
-              <w:jc w:val="center"/>
-            </w:pPr>
-            <w:r>
-              <w:t>120</w:t>
-            </w:r>
-          </w:p>
-        </w:tc>
-        <w:tc>
-          <w:tcPr>
-            <w:tcW w:w="2338" w:type="dxa"/>
-          </w:tcPr>
-          <w:p>
-            <w:pPr>
-              <w:jc w:val="center"/>
-            </w:pPr>
-            <w:r>
-              <w:t>16</w:t>
-            </w:r>
-          </w:p>
-        </w:tc>
-        <w:tc>
-          <w:tcPr>
-            <w:tcW w:w="2338" w:type="dxa"/>
-          </w:tcPr>
-          <w:p>
-            <w:pPr>
-              <w:jc w:val="center"/>
-            </w:pPr>
-            <w:r>
-              <w:t>3x3</w:t>
+            <w:tcW w:w="3234" w:type="dxa"/>
+          </w:tcPr>
+          <w:p>
+            <w:pPr>
+              <w:jc w:val="center"/>
+            </w:pPr>
+            <w:r>
+              <w:t>One</w:t>
+            </w:r>
+          </w:p>
+        </w:tc>
+        <w:tc>
+          <w:tcPr>
+            <w:tcW w:w="3275" w:type="dxa"/>
+          </w:tcPr>
+          <w:p>
+            <w:pPr>
+              <w:jc w:val="center"/>
+            </w:pPr>
+            <w:r>
+              <w:t>16x</w:t>
+            </w:r>
+          </w:p>
+        </w:tc>
+        <w:tc>
+          <w:tcPr>
+            <w:tcW w:w="2841" w:type="dxa"/>
+          </w:tcPr>
+          <w:p>
+            <w:pPr>
+              <w:jc w:val="center"/>
+            </w:pPr>
+            <w:r>
+              <w:t>1</w:t>
             </w:r>
           </w:p>
         </w:tc>
@@ -476,59 +255,145 @@
       <w:tr>
         <w:tc>
           <w:tcPr>
-            <w:tcW w:w="2337" w:type="dxa"/>
-          </w:tcPr>
-          <w:p>
-            <w:pPr>
-              <w:jc w:val="center"/>
-            </w:pPr>
-            <w:r>
-              <w:t>Conv</w:t>
-            </w:r>
-          </w:p>
-        </w:tc>
-        <w:tc>
-          <w:tcPr>
-            <w:tcW w:w="2337" w:type="dxa"/>
-          </w:tcPr>
-          <w:p>
-            <w:pPr>
-              <w:jc w:val="center"/>
-            </w:pPr>
-            <w:r>
-              <w:t>Number of classes</w:t>
-            </w:r>
-          </w:p>
-        </w:tc>
-        <w:tc>
-          <w:tcPr>
-            <w:tcW w:w="2338" w:type="dxa"/>
-          </w:tcPr>
-          <w:p>
-            <w:pPr>
-              <w:jc w:val="center"/>
-            </w:pPr>
-            <w:r>
-              <w:t>1</w:t>
-            </w:r>
-          </w:p>
-        </w:tc>
-        <w:tc>
-          <w:tcPr>
-            <w:tcW w:w="2338" w:type="dxa"/>
-          </w:tcPr>
-          <w:p>
-            <w:pPr>
-              <w:jc w:val="center"/>
-            </w:pPr>
-            <w:r>
-              <w:t>1x1</w:t>
+            <w:tcW w:w="3234" w:type="dxa"/>
+          </w:tcPr>
+          <w:p>
+            <w:pPr>
+              <w:jc w:val="center"/>
+            </w:pPr>
+            <w:r>
+              <w:t>Two</w:t>
+            </w:r>
+          </w:p>
+        </w:tc>
+        <w:tc>
+          <w:tcPr>
+            <w:tcW w:w="3275" w:type="dxa"/>
+          </w:tcPr>
+          <w:p>
+            <w:pPr>
+              <w:jc w:val="center"/>
+            </w:pPr>
+            <w:r>
+              <w:t>2x -&gt; 8x</w:t>
+            </w:r>
+          </w:p>
+        </w:tc>
+        <w:tc>
+          <w:tcPr>
+            <w:tcW w:w="2841" w:type="dxa"/>
+          </w:tcPr>
+          <w:p>
+            <w:pPr>
+              <w:jc w:val="center"/>
+            </w:pPr>
+            <w:r>
+              <w:t>2</w:t>
+            </w:r>
+          </w:p>
+        </w:tc>
+      </w:tr>
+      <w:tr>
+        <w:tc>
+          <w:tcPr>
+            <w:tcW w:w="3234" w:type="dxa"/>
+          </w:tcPr>
+          <w:p>
+            <w:pPr>
+              <w:jc w:val="center"/>
+            </w:pPr>
+            <w:r>
+              <w:t>Three</w:t>
+            </w:r>
+          </w:p>
+        </w:tc>
+        <w:tc>
+          <w:tcPr>
+            <w:tcW w:w="3275" w:type="dxa"/>
+          </w:tcPr>
+          <w:p>
+            <w:pPr>
+              <w:jc w:val="center"/>
+            </w:pPr>
+            <w:r>
+              <w:t>2x -&gt; 2x -&gt; 4x</w:t>
+            </w:r>
+          </w:p>
+        </w:tc>
+        <w:tc>
+          <w:tcPr>
+            <w:tcW w:w="2841" w:type="dxa"/>
+          </w:tcPr>
+          <w:p>
+            <w:pPr>
+              <w:jc w:val="center"/>
+            </w:pPr>
+            <w:r>
+              <w:t>3</w:t>
+            </w:r>
+          </w:p>
+        </w:tc>
+      </w:tr>
+      <w:tr>
+        <w:tc>
+          <w:tcPr>
+            <w:tcW w:w="3234" w:type="dxa"/>
+          </w:tcPr>
+          <w:p>
+            <w:pPr>
+              <w:jc w:val="center"/>
+            </w:pPr>
+            <w:r>
+              <w:t>Four</w:t>
+            </w:r>
+          </w:p>
+        </w:tc>
+        <w:tc>
+          <w:tcPr>
+            <w:tcW w:w="3275" w:type="dxa"/>
+          </w:tcPr>
+          <w:p>
+            <w:pPr>
+              <w:jc w:val="center"/>
+            </w:pPr>
+            <w:r>
+              <w:t>2x -&gt; 2x -&gt; 2x -&gt; 2x</w:t>
+            </w:r>
+          </w:p>
+        </w:tc>
+        <w:tc>
+          <w:tcPr>
+            <w:tcW w:w="2841" w:type="dxa"/>
+          </w:tcPr>
+          <w:p>
+            <w:pPr>
+              <w:jc w:val="center"/>
+            </w:pPr>
+            <w:r>
+              <w:t>4</w:t>
             </w:r>
           </w:p>
         </w:tc>
       </w:tr>
     </w:tbl>
-    <w:p/>
+    <w:p>
+      <w:pPr>
+        <w:jc w:val="both"/>
+      </w:pPr>
+    </w:p>
+    <w:p>
+      <w:pPr>
+        <w:pStyle w:val="Heading1"/>
+        <w:rPr>
+          <w:rFonts w:ascii="Times New Roman" w:hAnsi="Times New Roman" w:cs="Times New Roman"/>
+          <w:sz w:val="24"/>
+          <w:szCs w:val="24"/>
+        </w:rPr>
+      </w:pPr>
+      <w:r>
+        <w:t>Network Architecture</w:t>
+      </w:r>
+    </w:p>
     <w:p>
       <w:pPr>
         <w:pStyle w:val="Heading2"/>
@@ -542,6 +407,100 @@
           <w:b/>
           <w:bCs/>
         </w:rPr>
+        <w:t>Configuration 1</w:t>
+      </w:r>
+    </w:p>
+    <w:p>
+      <w:r>
+        <w:t>There is no refi</w:t>
+      </w:r>
+      <w:r>
+        <w:t>nement blo</w:t>
+      </w:r>
+      <w:r>
+        <w:t xml:space="preserve">ck and we directly </w:t>
+      </w:r>
+      <w:proofErr w:type="spellStart"/>
+      <w:r>
+        <w:t>upsample</w:t>
+      </w:r>
+      <w:proofErr w:type="spellEnd"/>
+      <w:r>
+        <w:t xml:space="preserve"> the </w:t>
+      </w:r>
+      <w:r>
+        <w:t>feature map from the encoder to the size of the image.</w:t>
+      </w:r>
+      <w:r>
+        <w:t xml:space="preserve"> </w:t>
+      </w:r>
+      <w:r>
+        <w:t xml:space="preserve">So we have an </w:t>
+      </w:r>
+      <w:proofErr w:type="spellStart"/>
+      <w:r>
+        <w:t>upsampling</w:t>
+      </w:r>
+      <w:proofErr w:type="spellEnd"/>
+      <w:r>
+        <w:t xml:space="preserve"> layer that give an output feature map of size 120, </w:t>
+      </w:r>
+      <w:proofErr w:type="spellStart"/>
+      <w:r>
+        <w:t>upsampling</w:t>
+      </w:r>
+      <w:proofErr w:type="spellEnd"/>
+      <w:r>
+        <w:t xml:space="preserve"> rate of 16 and kernel size of 3x3. This layer is followed by a Conv layer with </w:t>
+      </w:r>
+      <w:r>
+        <w:t>output feature map</w:t>
+      </w:r>
+      <w:r>
+        <w:t xml:space="preserve"> of a size equal to the Number of classes, </w:t>
+      </w:r>
+      <w:proofErr w:type="spellStart"/>
+      <w:r>
+        <w:t>upsampling</w:t>
+      </w:r>
+      <w:proofErr w:type="spellEnd"/>
+      <w:r>
+        <w:t xml:space="preserve"> rate of 1, and kernel size of 1x1.</w:t>
+      </w:r>
+    </w:p>
+    <w:p>
+      <w:pPr>
+        <w:spacing w:line="259" w:lineRule="auto"/>
+        <w:rPr>
+          <w:rFonts w:asciiTheme="majorHAnsi" w:eastAsiaTheme="majorEastAsia" w:hAnsiTheme="majorHAnsi" w:cstheme="majorBidi"/>
+          <w:b/>
+          <w:bCs/>
+          <w:sz w:val="26"/>
+          <w:szCs w:val="26"/>
+        </w:rPr>
+      </w:pPr>
+      <w:r>
+        <w:rPr>
+          <w:b/>
+          <w:bCs/>
+        </w:rPr>
+        <w:br w:type="page"/>
+      </w:r>
+    </w:p>
+    <w:p>
+      <w:pPr>
+        <w:pStyle w:val="Heading2"/>
+        <w:rPr>
+          <w:b/>
+          <w:bCs/>
+        </w:rPr>
+      </w:pPr>
+      <w:r>
+        <w:rPr>
+          <w:b/>
+          <w:bCs/>
+        </w:rPr>
+        <w:lastRenderedPageBreak/>
         <w:t>Configuration 2</w:t>
       </w:r>
     </w:p>
@@ -562,13 +521,7 @@
         <w:t>connection.</w:t>
       </w:r>
       <w:r>
-        <w:t xml:space="preserve"> </w:t>
-      </w:r>
-      <w:r>
-        <w:t xml:space="preserve">This configuration is better described </w:t>
-      </w:r>
-      <w:r>
-        <w:t>in table 2, and in figure 1.</w:t>
+        <w:t xml:space="preserve"> This configuration is better described in table 2, and in figure 1.</w:t>
       </w:r>
     </w:p>
     <w:p>
@@ -579,11 +532,10 @@
         <w:rPr>
           <w:noProof/>
         </w:rPr>
-        <w:lastRenderedPageBreak/>
         <w:drawing>
           <wp:inline distT="0" distB="0" distL="0" distR="0" wp14:anchorId="6DE06E62" wp14:editId="093714E7">
-            <wp:extent cx="4076700" cy="2869631"/>
-            <wp:effectExtent l="0" t="0" r="0" b="6985"/>
+            <wp:extent cx="3152775" cy="2219272"/>
+            <wp:effectExtent l="0" t="0" r="0" b="0"/>
             <wp:docPr id="1" name="Picture 1"/>
             <wp:cNvGraphicFramePr>
               <a:graphicFrameLocks xmlns:a="http://schemas.openxmlformats.org/drawingml/2006/main" noChangeAspect="1"/>
@@ -604,7 +556,7 @@
                   <pic:spPr>
                     <a:xfrm>
                       <a:off x="0" y="0"/>
-                      <a:ext cx="4169293" cy="2934808"/>
+                      <a:ext cx="3266100" cy="2299043"/>
                     </a:xfrm>
                     <a:prstGeom prst="rect">
                       <a:avLst/>
@@ -626,10 +578,7 @@
       </w:r>
       <w:proofErr w:type="gramStart"/>
       <w:r>
-        <w:t xml:space="preserve">-  </w:t>
-      </w:r>
-      <w:r>
-        <w:t>Configuration</w:t>
+        <w:t>-  Configuration</w:t>
       </w:r>
       <w:proofErr w:type="gramEnd"/>
       <w:r>
@@ -902,10 +851,7 @@
               <w:jc w:val="center"/>
             </w:pPr>
             <w:r>
-              <w:t>Conv</w:t>
-            </w:r>
-            <w:r>
-              <w:t xml:space="preserve"> 2</w:t>
+              <w:t>Conv 2</w:t>
             </w:r>
           </w:p>
         </w:tc>
@@ -969,37 +915,7 @@
     </w:p>
     <w:p>
       <w:r>
-        <w:t>Ther</w:t>
-      </w:r>
-      <w:r>
-        <w:t>e is two</w:t>
-      </w:r>
-      <w:r>
-        <w:t xml:space="preserve"> refinement block</w:t>
-      </w:r>
-      <w:r>
-        <w:t>s</w:t>
-      </w:r>
-      <w:r>
-        <w:t xml:space="preserve"> with </w:t>
-      </w:r>
-      <w:r>
-        <w:t>two</w:t>
-      </w:r>
-      <w:r>
-        <w:t xml:space="preserve"> skip connection</w:t>
-      </w:r>
-      <w:r>
-        <w:t>s</w:t>
-      </w:r>
-      <w:r>
-        <w:t xml:space="preserve">. This configuration is better described </w:t>
-      </w:r>
-      <w:r>
-        <w:t>in table 3, and in figure 2</w:t>
-      </w:r>
-      <w:r>
-        <w:t>.</w:t>
+        <w:t>There is two refinement blocks with two skip connections. This configuration is better described in table 3, and in figure 2.</w:t>
       </w:r>
     </w:p>
     <w:p>
@@ -1012,8 +928,8 @@
         </w:rPr>
         <w:drawing>
           <wp:inline distT="0" distB="0" distL="0" distR="0" wp14:anchorId="4F3450E3" wp14:editId="718EBCFA">
-            <wp:extent cx="3143250" cy="2334461"/>
-            <wp:effectExtent l="0" t="0" r="0" b="8890"/>
+            <wp:extent cx="3133725" cy="2327386"/>
+            <wp:effectExtent l="0" t="0" r="0" b="0"/>
             <wp:docPr id="2" name="Picture 2"/>
             <wp:cNvGraphicFramePr>
               <a:graphicFrameLocks xmlns:a="http://schemas.openxmlformats.org/drawingml/2006/main" noChangeAspect="1"/>
@@ -1034,7 +950,7 @@
                   <pic:spPr>
                     <a:xfrm>
                       <a:off x="0" y="0"/>
-                      <a:ext cx="3233403" cy="2401417"/>
+                      <a:ext cx="3281529" cy="2437158"/>
                     </a:xfrm>
                     <a:prstGeom prst="rect">
                       <a:avLst/>
@@ -1056,10 +972,7 @@
       </w:r>
       <w:proofErr w:type="gramStart"/>
       <w:r>
-        <w:t xml:space="preserve">-  </w:t>
-      </w:r>
-      <w:r>
-        <w:t>Configuration</w:t>
+        <w:t>-  Configuration</w:t>
       </w:r>
       <w:proofErr w:type="gramEnd"/>
       <w:r>
@@ -1442,10 +1355,7 @@
               <w:jc w:val="center"/>
             </w:pPr>
             <w:r>
-              <w:t>Conv</w:t>
-            </w:r>
-            <w:r>
-              <w:t xml:space="preserve"> 3</w:t>
+              <w:t>Conv 3</w:t>
             </w:r>
           </w:p>
         </w:tc>
@@ -1509,26 +1419,21 @@
     </w:p>
     <w:p>
       <w:r>
-        <w:t xml:space="preserve">There is two refinement blocks with two skip connections. This configuration is better described </w:t>
-      </w:r>
-      <w:r>
-        <w:t>in table 4, and in figure 3</w:t>
-      </w:r>
-      <w:r>
-        <w:t>.</w:t>
+        <w:t>There is two refinement blocks with two skip connections. This configuration is better described in table 4, and in figure 3.</w:t>
       </w:r>
     </w:p>
     <w:p>
       <w:pPr>
         <w:jc w:val="center"/>
       </w:pPr>
+      <w:bookmarkStart w:id="0" w:name="_GoBack"/>
       <w:r>
         <w:rPr>
           <w:noProof/>
         </w:rPr>
         <w:drawing>
           <wp:inline distT="0" distB="0" distL="0" distR="0" wp14:anchorId="1A1E4180" wp14:editId="3FB432DC">
-            <wp:extent cx="3319624" cy="2238375"/>
+            <wp:extent cx="3418506" cy="2305050"/>
             <wp:effectExtent l="0" t="0" r="0" b="0"/>
             <wp:docPr id="3" name="Picture 3"/>
             <wp:cNvGraphicFramePr>
@@ -1550,7 +1455,7 @@
                   <pic:spPr>
                     <a:xfrm>
                       <a:off x="0" y="0"/>
-                      <a:ext cx="3347365" cy="2257080"/>
+                      <a:ext cx="3458538" cy="2332043"/>
                     </a:xfrm>
                     <a:prstGeom prst="rect">
                       <a:avLst/>
@@ -1562,6 +1467,7 @@
           </wp:inline>
         </w:drawing>
       </w:r>
+      <w:bookmarkEnd w:id="0"/>
     </w:p>
     <w:p>
       <w:pPr>
@@ -1572,10 +1478,7 @@
       </w:r>
       <w:proofErr w:type="gramStart"/>
       <w:r>
-        <w:t xml:space="preserve">-  </w:t>
-      </w:r>
-      <w:r>
-        <w:t>Configuration</w:t>
+        <w:t>-  Configuration</w:t>
       </w:r>
       <w:proofErr w:type="gramEnd"/>
       <w:r>
@@ -1585,10 +1488,7 @@
     <w:p/>
     <w:p>
       <w:r>
-        <w:t xml:space="preserve">Table </w:t>
-      </w:r>
-      <w:r>
-        <w:t>4- Configuration 4</w:t>
+        <w:t>Table 4- Configuration 4</w:t>
       </w:r>
     </w:p>
     <w:tbl>
@@ -2070,10 +1970,7 @@
               <w:jc w:val="center"/>
             </w:pPr>
             <w:r>
-              <w:t>Conv</w:t>
-            </w:r>
-            <w:r>
-              <w:t xml:space="preserve"> 4</w:t>
+              <w:t>Conv 4</w:t>
             </w:r>
           </w:p>
         </w:tc>
@@ -2118,10 +2015,424 @@
         </w:tc>
       </w:tr>
     </w:tbl>
-    <w:p>
-      <w:bookmarkStart w:id="0" w:name="_GoBack"/>
-      <w:bookmarkEnd w:id="0"/>
-    </w:p>
+    <w:p/>
+    <w:p>
+      <w:pPr>
+        <w:pStyle w:val="Heading1"/>
+      </w:pPr>
+      <w:r>
+        <w:lastRenderedPageBreak/>
+        <w:t>Results</w:t>
+      </w:r>
+    </w:p>
+    <w:p>
+      <w:pPr>
+        <w:rPr>
+          <w:rFonts w:ascii="Arial" w:hAnsi="Arial" w:cs="Arial"/>
+          <w:color w:val="000000"/>
+          <w:sz w:val="20"/>
+          <w:szCs w:val="20"/>
+        </w:rPr>
+      </w:pPr>
+      <w:r>
+        <w:t>Figure 4 is a</w:t>
+      </w:r>
+      <w:r>
+        <w:t xml:space="preserve"> plot of Intersection </w:t>
+      </w:r>
+      <w:r>
+        <w:t>over</w:t>
+      </w:r>
+      <w:r>
+        <w:t xml:space="preserve"> Union</w:t>
+      </w:r>
+      <w:r>
+        <w:t xml:space="preserve"> </w:t>
+      </w:r>
+      <w:r>
+        <w:t>(</w:t>
+      </w:r>
+      <w:proofErr w:type="spellStart"/>
+      <w:proofErr w:type="gramStart"/>
+      <w:r>
+        <w:t>IoU</w:t>
+      </w:r>
+      <w:proofErr w:type="spellEnd"/>
+      <w:proofErr w:type="gramEnd"/>
+      <w:r>
+        <w:t>)</w:t>
+      </w:r>
+      <w:r>
+        <w:t xml:space="preserve"> vs epochs for each decoder confi</w:t>
+      </w:r>
+      <w:r>
+        <w:t>guration.</w:t>
+      </w:r>
+      <w:r>
+        <w:t xml:space="preserve"> </w:t>
+      </w:r>
+      <w:r>
+        <w:t>Moreover,</w:t>
+      </w:r>
+      <w:r>
+        <w:t xml:space="preserve"> table 5 is a</w:t>
+      </w:r>
+      <w:r>
+        <w:rPr>
+          <w:rFonts w:ascii="Arial" w:hAnsi="Arial" w:cs="Arial"/>
+          <w:color w:val="000000"/>
+          <w:sz w:val="20"/>
+          <w:szCs w:val="20"/>
+        </w:rPr>
+        <w:t xml:space="preserve"> table with</w:t>
+      </w:r>
+      <w:r>
+        <w:rPr>
+          <w:rFonts w:ascii="Arial" w:hAnsi="Arial" w:cs="Arial"/>
+          <w:color w:val="000000"/>
+          <w:sz w:val="20"/>
+          <w:szCs w:val="20"/>
+        </w:rPr>
+        <w:t xml:space="preserve"> maximum </w:t>
+      </w:r>
+      <w:proofErr w:type="spellStart"/>
+      <w:proofErr w:type="gramStart"/>
+      <w:r>
+        <w:rPr>
+          <w:rFonts w:ascii="Arial" w:hAnsi="Arial" w:cs="Arial"/>
+          <w:color w:val="000000"/>
+          <w:sz w:val="20"/>
+          <w:szCs w:val="20"/>
+        </w:rPr>
+        <w:t>IoU</w:t>
+      </w:r>
+      <w:proofErr w:type="spellEnd"/>
+      <w:proofErr w:type="gramEnd"/>
+      <w:r>
+        <w:rPr>
+          <w:rFonts w:ascii="Arial" w:hAnsi="Arial" w:cs="Arial"/>
+          <w:color w:val="000000"/>
+          <w:sz w:val="20"/>
+          <w:szCs w:val="20"/>
+        </w:rPr>
+        <w:t xml:space="preserve"> value for each confi</w:t>
+      </w:r>
+      <w:r>
+        <w:rPr>
+          <w:rFonts w:ascii="Arial" w:hAnsi="Arial" w:cs="Arial"/>
+          <w:color w:val="000000"/>
+          <w:sz w:val="20"/>
+          <w:szCs w:val="20"/>
+        </w:rPr>
+        <w:t>guration</w:t>
+      </w:r>
+      <w:r>
+        <w:rPr>
+          <w:rFonts w:ascii="Arial" w:hAnsi="Arial" w:cs="Arial"/>
+          <w:color w:val="000000"/>
+          <w:sz w:val="20"/>
+          <w:szCs w:val="20"/>
+        </w:rPr>
+        <w:t>.</w:t>
+      </w:r>
+    </w:p>
+    <w:p>
+      <w:pPr>
+        <w:rPr>
+          <w:rFonts w:ascii="Arial" w:hAnsi="Arial" w:cs="Arial"/>
+          <w:color w:val="000000"/>
+          <w:sz w:val="20"/>
+          <w:szCs w:val="20"/>
+        </w:rPr>
+      </w:pPr>
+      <w:r>
+        <w:t>Table 5- M</w:t>
+      </w:r>
+      <w:r>
+        <w:rPr>
+          <w:rFonts w:ascii="Arial" w:hAnsi="Arial" w:cs="Arial"/>
+          <w:color w:val="000000"/>
+          <w:sz w:val="20"/>
+          <w:szCs w:val="20"/>
+        </w:rPr>
+        <w:t xml:space="preserve">aximum </w:t>
+      </w:r>
+      <w:proofErr w:type="spellStart"/>
+      <w:r>
+        <w:rPr>
+          <w:rFonts w:ascii="Arial" w:hAnsi="Arial" w:cs="Arial"/>
+          <w:color w:val="000000"/>
+          <w:sz w:val="20"/>
+          <w:szCs w:val="20"/>
+        </w:rPr>
+        <w:t>IoU</w:t>
+      </w:r>
+      <w:proofErr w:type="spellEnd"/>
+      <w:r>
+        <w:rPr>
+          <w:rFonts w:ascii="Arial" w:hAnsi="Arial" w:cs="Arial"/>
+          <w:color w:val="000000"/>
+          <w:sz w:val="20"/>
+          <w:szCs w:val="20"/>
+        </w:rPr>
+        <w:t xml:space="preserve"> value for each configuration</w:t>
+      </w:r>
+    </w:p>
+    <w:tbl>
+      <w:tblPr>
+        <w:tblStyle w:val="TableGrid"/>
+        <w:tblW w:w="0" w:type="auto"/>
+        <w:tblLook w:val="04A0" w:firstRow="1" w:lastRow="0" w:firstColumn="1" w:lastColumn="0" w:noHBand="0" w:noVBand="1"/>
+      </w:tblPr>
+      <w:tblGrid>
+        <w:gridCol w:w="4675"/>
+        <w:gridCol w:w="4675"/>
+      </w:tblGrid>
+      <w:tr>
+        <w:tc>
+          <w:tcPr>
+            <w:tcW w:w="4675" w:type="dxa"/>
+          </w:tcPr>
+          <w:p>
+            <w:pPr>
+              <w:jc w:val="center"/>
+            </w:pPr>
+            <w:r>
+              <w:t>Configuration</w:t>
+            </w:r>
+          </w:p>
+        </w:tc>
+        <w:tc>
+          <w:tcPr>
+            <w:tcW w:w="4675" w:type="dxa"/>
+          </w:tcPr>
+          <w:p>
+            <w:pPr>
+              <w:jc w:val="center"/>
+            </w:pPr>
+            <w:r>
+              <w:rPr>
+                <w:rFonts w:ascii="Arial" w:hAnsi="Arial" w:cs="Arial"/>
+                <w:color w:val="000000"/>
+                <w:sz w:val="20"/>
+                <w:szCs w:val="20"/>
+              </w:rPr>
+              <w:t xml:space="preserve">maximum </w:t>
+            </w:r>
+            <w:proofErr w:type="spellStart"/>
+            <w:r>
+              <w:rPr>
+                <w:rFonts w:ascii="Arial" w:hAnsi="Arial" w:cs="Arial"/>
+                <w:color w:val="000000"/>
+                <w:sz w:val="20"/>
+                <w:szCs w:val="20"/>
+              </w:rPr>
+              <w:t>IoU</w:t>
+            </w:r>
+            <w:proofErr w:type="spellEnd"/>
+            <w:r>
+              <w:rPr>
+                <w:rFonts w:ascii="Arial" w:hAnsi="Arial" w:cs="Arial"/>
+                <w:color w:val="000000"/>
+                <w:sz w:val="20"/>
+                <w:szCs w:val="20"/>
+              </w:rPr>
+              <w:t xml:space="preserve"> value</w:t>
+            </w:r>
+          </w:p>
+        </w:tc>
+      </w:tr>
+      <w:tr>
+        <w:tc>
+          <w:tcPr>
+            <w:tcW w:w="4675" w:type="dxa"/>
+          </w:tcPr>
+          <w:p>
+            <w:pPr>
+              <w:jc w:val="center"/>
+            </w:pPr>
+            <w:r>
+              <w:t>1</w:t>
+            </w:r>
+          </w:p>
+        </w:tc>
+        <w:tc>
+          <w:tcPr>
+            <w:tcW w:w="4675" w:type="dxa"/>
+          </w:tcPr>
+          <w:p>
+            <w:pPr>
+              <w:jc w:val="center"/>
+            </w:pPr>
+            <w:r>
+              <w:t>0.0364831800209</w:t>
+            </w:r>
+          </w:p>
+        </w:tc>
+      </w:tr>
+      <w:tr>
+        <w:tc>
+          <w:tcPr>
+            <w:tcW w:w="4675" w:type="dxa"/>
+          </w:tcPr>
+          <w:p>
+            <w:pPr>
+              <w:jc w:val="center"/>
+            </w:pPr>
+            <w:r>
+              <w:t>2</w:t>
+            </w:r>
+          </w:p>
+        </w:tc>
+        <w:tc>
+          <w:tcPr>
+            <w:tcW w:w="4675" w:type="dxa"/>
+          </w:tcPr>
+          <w:p>
+            <w:pPr>
+              <w:jc w:val="center"/>
+            </w:pPr>
+            <w:r>
+              <w:t>0.0715420922407</w:t>
+            </w:r>
+          </w:p>
+        </w:tc>
+      </w:tr>
+      <w:tr>
+        <w:tc>
+          <w:tcPr>
+            <w:tcW w:w="4675" w:type="dxa"/>
+          </w:tcPr>
+          <w:p>
+            <w:pPr>
+              <w:jc w:val="center"/>
+            </w:pPr>
+            <w:r>
+              <w:t>3</w:t>
+            </w:r>
+          </w:p>
+        </w:tc>
+        <w:tc>
+          <w:tcPr>
+            <w:tcW w:w="4675" w:type="dxa"/>
+          </w:tcPr>
+          <w:p>
+            <w:pPr>
+              <w:jc w:val="center"/>
+            </w:pPr>
+            <w:r>
+              <w:t>0.162767471557</w:t>
+            </w:r>
+          </w:p>
+        </w:tc>
+      </w:tr>
+      <w:tr>
+        <w:tc>
+          <w:tcPr>
+            <w:tcW w:w="4675" w:type="dxa"/>
+          </w:tcPr>
+          <w:p>
+            <w:pPr>
+              <w:jc w:val="center"/>
+            </w:pPr>
+            <w:r>
+              <w:t>4</w:t>
+            </w:r>
+          </w:p>
+        </w:tc>
+        <w:tc>
+          <w:tcPr>
+            <w:tcW w:w="4675" w:type="dxa"/>
+          </w:tcPr>
+          <w:p>
+            <w:pPr>
+              <w:jc w:val="center"/>
+            </w:pPr>
+            <w:r>
+              <w:t>0.196933913661</w:t>
+            </w:r>
+          </w:p>
+        </w:tc>
+      </w:tr>
+    </w:tbl>
+    <w:p>
+      <w:pPr>
+        <w:spacing w:line="259" w:lineRule="auto"/>
+        <w:rPr>
+          <w:noProof/>
+        </w:rPr>
+      </w:pPr>
+    </w:p>
+    <w:p>
+      <w:r>
+        <w:rPr>
+          <w:noProof/>
+        </w:rPr>
+        <w:drawing>
+          <wp:inline distT="0" distB="0" distL="0" distR="0">
+            <wp:extent cx="5467350" cy="5467350"/>
+            <wp:effectExtent l="0" t="0" r="0" b="0"/>
+            <wp:docPr id="4" name="Picture 4"/>
+            <wp:cNvGraphicFramePr>
+              <a:graphicFrameLocks xmlns:a="http://schemas.openxmlformats.org/drawingml/2006/main" noChangeAspect="1"/>
+            </wp:cNvGraphicFramePr>
+            <a:graphic xmlns:a="http://schemas.openxmlformats.org/drawingml/2006/main">
+              <a:graphicData uri="http://schemas.openxmlformats.org/drawingml/2006/picture">
+                <pic:pic xmlns:pic="http://schemas.openxmlformats.org/drawingml/2006/picture">
+                  <pic:nvPicPr>
+                    <pic:cNvPr id="4" name="results.png"/>
+                    <pic:cNvPicPr/>
+                  </pic:nvPicPr>
+                  <pic:blipFill>
+                    <a:blip r:embed="rId7">
+                      <a:extLst>
+                        <a:ext uri="{28A0092B-C50C-407E-A947-70E740481C1C}">
+                          <a14:useLocalDpi xmlns:a14="http://schemas.microsoft.com/office/drawing/2010/main" val="0"/>
+                        </a:ext>
+                      </a:extLst>
+                    </a:blip>
+                    <a:stretch>
+                      <a:fillRect/>
+                    </a:stretch>
+                  </pic:blipFill>
+                  <pic:spPr>
+                    <a:xfrm>
+                      <a:off x="0" y="0"/>
+                      <a:ext cx="5467350" cy="5467350"/>
+                    </a:xfrm>
+                    <a:prstGeom prst="rect">
+                      <a:avLst/>
+                    </a:prstGeom>
+                  </pic:spPr>
+                </pic:pic>
+              </a:graphicData>
+            </a:graphic>
+          </wp:inline>
+        </w:drawing>
+      </w:r>
+    </w:p>
+    <w:p>
+      <w:pPr>
+        <w:jc w:val="center"/>
+      </w:pPr>
+      <w:r>
+        <w:t xml:space="preserve">Figure 4- </w:t>
+      </w:r>
+      <w:r>
+        <w:t>Intersection over Union (</w:t>
+      </w:r>
+      <w:proofErr w:type="spellStart"/>
+      <w:proofErr w:type="gramStart"/>
+      <w:r>
+        <w:t>IoU</w:t>
+      </w:r>
+      <w:proofErr w:type="spellEnd"/>
+      <w:proofErr w:type="gramEnd"/>
+      <w:r>
+        <w:t>) vs epochs for each decoder configuration</w:t>
+      </w:r>
+    </w:p>
+    <w:p/>
     <w:sectPr>
       <w:pgSz w:w="12240" w:h="15840"/>
       <w:pgMar w:top="1440" w:right="1440" w:bottom="1440" w:left="1440" w:header="720" w:footer="720" w:gutter="0"/>

</xml_diff>